<commit_message>
Upload labs up to fourth
</commit_message>
<xml_diff>
--- a/Отчеты/Лаб1, ТЗ.docx
+++ b/Отчеты/Лаб1, ТЗ.docx
@@ -25,10 +25,7 @@
         <w:t xml:space="preserve">Лабораторная работа 1 – </w:t>
       </w:r>
       <w:r>
-        <w:t>Техническое задание к разработке программного обеспечения</w:t>
-      </w:r>
-      <w:r>
-        <w:t xml:space="preserve"> для ручного прохождения тестовых случаев</w:t>
+        <w:t>Техническое задание</w:t>
       </w:r>
     </w:p>
     <w:p/>
@@ -72,6 +69,8 @@
     <w:p/>
     <w:p/>
     <w:p/>
+    <w:p/>
+    <w:p/>
     <w:p>
       <w:pPr>
         <w:jc w:val="center"/>
@@ -142,164 +141,7 @@
         <w:jc w:val="both"/>
       </w:pPr>
       <w:r>
-        <w:t>Плановые с</w:t>
-      </w:r>
-      <w:r>
-        <w:t xml:space="preserve">роки: </w:t>
-      </w:r>
-    </w:p>
-    <w:p>
-      <w:pPr>
-        <w:pStyle w:val="ListParagraph"/>
-        <w:numPr>
-          <w:ilvl w:val="0"/>
-          <w:numId w:val="2"/>
-        </w:numPr>
-        <w:jc w:val="both"/>
-      </w:pPr>
-      <w:r>
-        <w:t>12 февраля утвердить ТЗ, получить разрешение на начало разработки</w:t>
-      </w:r>
-    </w:p>
-    <w:p>
-      <w:pPr>
-        <w:pStyle w:val="ListParagraph"/>
-        <w:numPr>
-          <w:ilvl w:val="0"/>
-          <w:numId w:val="2"/>
-        </w:numPr>
-        <w:jc w:val="both"/>
-      </w:pPr>
-      <w:r>
-        <w:t xml:space="preserve">26 февраля закончить </w:t>
-      </w:r>
-      <w:r>
-        <w:t>разработку базы данных</w:t>
-      </w:r>
-    </w:p>
-    <w:p>
-      <w:pPr>
-        <w:pStyle w:val="ListParagraph"/>
-        <w:numPr>
-          <w:ilvl w:val="0"/>
-          <w:numId w:val="2"/>
-        </w:numPr>
-        <w:jc w:val="both"/>
-      </w:pPr>
-      <w:r>
-        <w:t>12 марта закончить разработку графического интерфейса</w:t>
-      </w:r>
-    </w:p>
-    <w:p>
-      <w:pPr>
-        <w:pStyle w:val="ListParagraph"/>
-        <w:numPr>
-          <w:ilvl w:val="0"/>
-          <w:numId w:val="2"/>
-        </w:numPr>
-        <w:jc w:val="both"/>
-      </w:pPr>
-      <w:r>
-        <w:t xml:space="preserve">26 марта изобразить диаграмму классов программы </w:t>
-      </w:r>
-      <w:r>
-        <w:t>(</w:t>
-      </w:r>
-      <w:r>
-        <w:rPr>
-          <w:lang w:val="en-US"/>
-        </w:rPr>
-        <w:t>MVC</w:t>
-      </w:r>
-      <w:r>
-        <w:t>)</w:t>
-      </w:r>
-    </w:p>
-    <w:p>
-      <w:pPr>
-        <w:pStyle w:val="ListParagraph"/>
-        <w:numPr>
-          <w:ilvl w:val="0"/>
-          <w:numId w:val="2"/>
-        </w:numPr>
-        <w:jc w:val="both"/>
-      </w:pPr>
-      <w:r>
-        <w:t>5</w:t>
-      </w:r>
-      <w:r>
-        <w:rPr>
-          <w:lang w:val="en-US"/>
-        </w:rPr>
-        <w:t xml:space="preserve"> </w:t>
-      </w:r>
-      <w:r>
-        <w:t>апреля реализовать требуемый функционал</w:t>
-      </w:r>
-    </w:p>
-    <w:p>
-      <w:pPr>
-        <w:pStyle w:val="ListParagraph"/>
-        <w:numPr>
-          <w:ilvl w:val="0"/>
-          <w:numId w:val="2"/>
-        </w:numPr>
-        <w:jc w:val="both"/>
-      </w:pPr>
-      <w:r>
-        <w:t>13</w:t>
-      </w:r>
-      <w:r>
-        <w:t xml:space="preserve"> апреля закончить составление </w:t>
-      </w:r>
-      <w:r>
-        <w:rPr>
-          <w:lang w:val="en-US"/>
-        </w:rPr>
-        <w:t>Unit</w:t>
-      </w:r>
-      <w:r>
-        <w:t xml:space="preserve"> </w:t>
-      </w:r>
-      <w:r>
-        <w:t>тестирования</w:t>
-      </w:r>
-    </w:p>
-    <w:p>
-      <w:pPr>
-        <w:jc w:val="both"/>
-      </w:pPr>
-      <w:r>
-        <w:t xml:space="preserve">Реализация </w:t>
-      </w:r>
-      <w:r>
-        <w:t>С</w:t>
-      </w:r>
-      <w:r>
-        <w:t>истемы прохождения шагов тестирования (далее – СПШГ) начата 5 февраля 2023 года. Пл</w:t>
-      </w:r>
-      <w:r>
-        <w:t>анируется закончить разработку 1</w:t>
-      </w:r>
-      <w:r>
-        <w:t>5</w:t>
-      </w:r>
-      <w:r>
-        <w:t xml:space="preserve"> апреля 2023 года. </w:t>
-      </w:r>
-    </w:p>
-    <w:p>
-      <w:pPr>
-        <w:pStyle w:val="Heading1"/>
-        <w:rPr>
-          <w:lang w:val="en-US"/>
-        </w:rPr>
-      </w:pPr>
-      <w:r>
-        <w:t xml:space="preserve">Цели создания </w:t>
-      </w:r>
-      <w:r>
-        <w:t xml:space="preserve">ПО </w:t>
+        <w:t xml:space="preserve">Цель АС </w:t>
       </w:r>
       <w:r>
         <w:rPr>
@@ -307,13 +149,19 @@
         </w:rPr>
         <w:t>TestTracker</w:t>
       </w:r>
-    </w:p>
-    <w:p>
-      <w:pPr>
-        <w:jc w:val="both"/>
-      </w:pPr>
-      <w:r>
-        <w:t xml:space="preserve">Цель АС </w:t>
+      <w:r>
+        <w:t xml:space="preserve"> </w:t>
+      </w:r>
+      <w:r>
+        <w:t xml:space="preserve">заключается в хранении и предоставлении информации менеджерам по тестированию о порядке тестирования продукта. Далее, </w:t>
+      </w:r>
+      <w:proofErr w:type="spellStart"/>
+      <w:r>
+        <w:t>тестировщики</w:t>
+      </w:r>
+      <w:proofErr w:type="spellEnd"/>
+      <w:r>
+        <w:t xml:space="preserve"> проходят необходимые шаги тестирования, прогресс и результат тестирования фиксируется в </w:t>
       </w:r>
       <w:r>
         <w:rPr>
@@ -322,18 +170,68 @@
         <w:t>TestTracker</w:t>
       </w:r>
       <w:r>
-        <w:t xml:space="preserve"> </w:t>
-      </w:r>
-      <w:r>
-        <w:t xml:space="preserve">заключается в хранении и предоставлении информации менеджерам по тестированию о порядке тестирования продукта. Далее, </w:t>
+        <w:t xml:space="preserve">. </w:t>
+      </w:r>
+    </w:p>
+    <w:p>
+      <w:pPr>
+        <w:jc w:val="both"/>
+      </w:pPr>
+      <w:proofErr w:type="gramStart"/>
+      <w:r>
+        <w:t>Разрабатываемое</w:t>
+      </w:r>
+      <w:proofErr w:type="gramEnd"/>
+      <w:r>
+        <w:t xml:space="preserve"> ПО автоматизирует процесс фиксации и передачи информации между руководящими должностями и </w:t>
       </w:r>
       <w:proofErr w:type="spellStart"/>
       <w:r>
-        <w:t>тестировщики</w:t>
+        <w:t>тестировщиками</w:t>
       </w:r>
       <w:proofErr w:type="spellEnd"/>
       <w:r>
-        <w:t xml:space="preserve"> проходят необходимые шаги тестирования, прогресс и результат тестирования фиксируется в </w:t>
+        <w:t xml:space="preserve">. </w:t>
+      </w:r>
+      <w:proofErr w:type="spellStart"/>
+      <w:r>
+        <w:t>Тестировщики</w:t>
+      </w:r>
+      <w:proofErr w:type="spellEnd"/>
+      <w:r>
+        <w:t xml:space="preserve"> получают набор необходимых шагов тестирования, а руководящие должности получают отчёт </w:t>
+      </w:r>
+      <w:proofErr w:type="gramStart"/>
+      <w:r>
+        <w:t>о</w:t>
+      </w:r>
+      <w:proofErr w:type="gramEnd"/>
+      <w:r>
+        <w:t xml:space="preserve"> проверенных </w:t>
+      </w:r>
+      <w:proofErr w:type="spellStart"/>
+      <w:r>
+        <w:t>тест-комплектах</w:t>
+      </w:r>
+      <w:proofErr w:type="spellEnd"/>
+      <w:r>
+        <w:t xml:space="preserve">. </w:t>
+      </w:r>
+    </w:p>
+    <w:p>
+      <w:pPr>
+        <w:pStyle w:val="Heading1"/>
+      </w:pPr>
+      <w:r>
+        <w:t>Авторизованный доступ</w:t>
+      </w:r>
+    </w:p>
+    <w:p>
+      <w:pPr>
+        <w:jc w:val="both"/>
+      </w:pPr>
+      <w:r>
+        <w:t xml:space="preserve">ПО </w:t>
       </w:r>
       <w:r>
         <w:rPr>
@@ -342,64 +240,137 @@
         <w:t>TestTracker</w:t>
       </w:r>
       <w:r>
+        <w:t xml:space="preserve"> </w:t>
+      </w:r>
+      <w:r>
+        <w:t xml:space="preserve">разрабатывается для работы двум типам пользователей: руководителей отдела тестирования и </w:t>
+      </w:r>
+      <w:proofErr w:type="spellStart"/>
+      <w:r>
+        <w:t>тестировщикам</w:t>
+      </w:r>
+      <w:proofErr w:type="spellEnd"/>
+      <w:r>
         <w:t xml:space="preserve">. </w:t>
       </w:r>
     </w:p>
     <w:p>
       <w:pPr>
+        <w:pStyle w:val="ListParagraph"/>
+        <w:numPr>
+          <w:ilvl w:val="0"/>
+          <w:numId w:val="3"/>
+        </w:numPr>
         <w:jc w:val="both"/>
       </w:pPr>
+      <w:proofErr w:type="spellStart"/>
+      <w:r>
+        <w:t>Тестировщики</w:t>
+      </w:r>
+      <w:proofErr w:type="spellEnd"/>
+      <w:r>
+        <w:t xml:space="preserve"> проходят описанные </w:t>
+      </w:r>
+      <w:proofErr w:type="spellStart"/>
       <w:proofErr w:type="gramStart"/>
       <w:r>
-        <w:t>Разрабатываемое</w:t>
-      </w:r>
+        <w:t>тест-кейсы</w:t>
+      </w:r>
+      <w:proofErr w:type="spellEnd"/>
       <w:proofErr w:type="gramEnd"/>
       <w:r>
-        <w:t xml:space="preserve"> ПО автоматизирует процесс фиксации и передачи информации между руководящими должностями и </w:t>
+        <w:t xml:space="preserve"> и </w:t>
+      </w:r>
+      <w:r>
+        <w:t xml:space="preserve">за ними фиксируется результат прохождения тестирования. </w:t>
+      </w:r>
+    </w:p>
+    <w:p>
+      <w:pPr>
+        <w:pStyle w:val="ListParagraph"/>
+        <w:numPr>
+          <w:ilvl w:val="0"/>
+          <w:numId w:val="3"/>
+        </w:numPr>
+        <w:jc w:val="both"/>
+      </w:pPr>
+      <w:r>
+        <w:t>Руководители могут составлять</w:t>
+      </w:r>
+      <w:r>
+        <w:t xml:space="preserve"> и</w:t>
+      </w:r>
+      <w:r>
+        <w:t xml:space="preserve"> редактировать </w:t>
       </w:r>
       <w:proofErr w:type="spellStart"/>
       <w:r>
-        <w:t>тестировщиками</w:t>
+        <w:t>тест-кейсы</w:t>
       </w:r>
       <w:proofErr w:type="spellEnd"/>
       <w:r>
+        <w:t>, а также</w:t>
+      </w:r>
+      <w:r>
+        <w:t xml:space="preserve"> просматривать отчётность о </w:t>
+      </w:r>
+      <w:proofErr w:type="gramStart"/>
+      <w:r>
+        <w:t>пройденных</w:t>
+      </w:r>
+      <w:proofErr w:type="gramEnd"/>
+      <w:r>
+        <w:t xml:space="preserve"> </w:t>
+      </w:r>
+      <w:proofErr w:type="spellStart"/>
+      <w:r>
+        <w:t>тест-кейсах</w:t>
+      </w:r>
+      <w:proofErr w:type="spellEnd"/>
+      <w:r>
         <w:t xml:space="preserve">. </w:t>
       </w:r>
+    </w:p>
+    <w:p>
+      <w:pPr>
+        <w:pStyle w:val="Heading1"/>
+      </w:pPr>
+      <w:r>
+        <w:t>Редактирование данных</w:t>
+      </w:r>
+    </w:p>
+    <w:p>
+      <w:pPr>
+        <w:jc w:val="both"/>
+      </w:pPr>
+      <w:r>
+        <w:t xml:space="preserve">Обе роли – руководители и </w:t>
+      </w:r>
       <w:proofErr w:type="spellStart"/>
       <w:r>
-        <w:t>Тестировщики</w:t>
+        <w:t>тестировщики</w:t>
       </w:r>
       <w:proofErr w:type="spellEnd"/>
       <w:r>
-        <w:t xml:space="preserve"> получают набор необходимых шагов тестирования, а руководящие должности получают отчёт </w:t>
-      </w:r>
-      <w:proofErr w:type="gramStart"/>
-      <w:r>
-        <w:t>о</w:t>
-      </w:r>
-      <w:proofErr w:type="gramEnd"/>
-      <w:r>
-        <w:t xml:space="preserve"> проверенных </w:t>
-      </w:r>
-      <w:proofErr w:type="spellStart"/>
-      <w:r>
-        <w:t>тест-комплектах</w:t>
-      </w:r>
-      <w:proofErr w:type="spellEnd"/>
-      <w:r>
-        <w:t xml:space="preserve">. </w:t>
+        <w:t xml:space="preserve">, имеют возможность редактировать тестовые случаи и шаги, необходимые для достижения ожидаемого результата. </w:t>
       </w:r>
     </w:p>
     <w:p>
       <w:pPr>
         <w:pStyle w:val="Heading1"/>
+        <w:spacing w:after="0"/>
       </w:pPr>
       <w:r>
         <w:lastRenderedPageBreak/>
-        <w:t>Применение</w:t>
-      </w:r>
-      <w:r>
-        <w:t xml:space="preserve"> ПО </w:t>
+        <w:t>Предоставление отчётности</w:t>
+      </w:r>
+    </w:p>
+    <w:p>
+      <w:pPr>
+        <w:jc w:val="both"/>
+      </w:pPr>
+      <w:r>
+        <w:t xml:space="preserve">ПО </w:t>
       </w:r>
       <w:r>
         <w:rPr>
@@ -407,135 +378,129 @@
         </w:rPr>
         <w:t>TestTracker</w:t>
       </w:r>
-    </w:p>
-    <w:p>
-      <w:pPr>
+      <w:r>
+        <w:t xml:space="preserve"> предоставляет отчётность пяти видов</w:t>
+      </w:r>
+      <w:r>
+        <w:t>:</w:t>
+      </w:r>
+      <w:r>
+        <w:t xml:space="preserve"> </w:t>
+      </w:r>
+    </w:p>
+    <w:p>
+      <w:pPr>
+        <w:pStyle w:val="ListParagraph"/>
+        <w:numPr>
+          <w:ilvl w:val="0"/>
+          <w:numId w:val="4"/>
+        </w:numPr>
         <w:jc w:val="both"/>
       </w:pPr>
       <w:r>
-        <w:t xml:space="preserve">Разрабатываемое ПО </w:t>
+        <w:t xml:space="preserve">Таблица </w:t>
+      </w:r>
+      <w:proofErr w:type="spellStart"/>
+      <w:proofErr w:type="gramStart"/>
+      <w:r>
+        <w:t>тест-кейсов</w:t>
+      </w:r>
+      <w:proofErr w:type="spellEnd"/>
+      <w:proofErr w:type="gramEnd"/>
+      <w:r>
+        <w:t xml:space="preserve"> и их тестовых шагов</w:t>
+      </w:r>
+      <w:r>
+        <w:t xml:space="preserve">; </w:t>
+      </w:r>
+    </w:p>
+    <w:p>
+      <w:pPr>
+        <w:pStyle w:val="ListParagraph"/>
+        <w:numPr>
+          <w:ilvl w:val="0"/>
+          <w:numId w:val="4"/>
+        </w:numPr>
+        <w:jc w:val="both"/>
+      </w:pPr>
+      <w:r>
+        <w:t>Таблица комплектов тестовых случаев</w:t>
       </w:r>
       <w:r>
         <w:rPr>
           <w:lang w:val="en-US"/>
         </w:rPr>
-        <w:t>TestTracker</w:t>
-      </w:r>
-      <w:r>
-        <w:t xml:space="preserve"> </w:t>
-      </w:r>
-      <w:r>
-        <w:t xml:space="preserve">может применяться в любой сфере, в которой необходимо фиксировать выполняемые шаги тестирования и предоставлять отчёт о проделанной работе. </w:t>
-      </w:r>
-      <w:proofErr w:type="gramStart"/>
-      <w:r>
-        <w:t xml:space="preserve">Например, в </w:t>
-      </w:r>
-      <w:r>
-        <w:rPr>
-          <w:lang w:val="en-US"/>
-        </w:rPr>
-        <w:t>IT</w:t>
-      </w:r>
-      <w:r>
-        <w:t xml:space="preserve"> </w:t>
-      </w:r>
-      <w:r>
-        <w:t>сфере, в компаниях, разра</w:t>
-      </w:r>
-      <w:r>
-        <w:t>батывающих ПО и тестирующих свои</w:t>
-      </w:r>
-      <w:r>
-        <w:t xml:space="preserve"> продукт</w:t>
-      </w:r>
-      <w:r>
-        <w:t>ы</w:t>
-      </w:r>
-      <w:r>
-        <w:t xml:space="preserve">. </w:t>
-      </w:r>
-      <w:proofErr w:type="gramEnd"/>
-    </w:p>
-    <w:p>
-      <w:pPr>
-        <w:pStyle w:val="Heading1"/>
-      </w:pPr>
-      <w:r>
-        <w:t>Структура АС</w:t>
-      </w:r>
-    </w:p>
-    <w:p>
-      <w:pPr>
+        <w:t xml:space="preserve">; </w:t>
+      </w:r>
+    </w:p>
+    <w:p>
+      <w:pPr>
+        <w:pStyle w:val="ListParagraph"/>
+        <w:numPr>
+          <w:ilvl w:val="0"/>
+          <w:numId w:val="4"/>
+        </w:numPr>
         <w:jc w:val="both"/>
       </w:pPr>
-      <w:proofErr w:type="gramStart"/>
-      <w:r>
-        <w:rPr>
-          <w:lang w:val="en-US"/>
-        </w:rPr>
-        <w:t>TestTracker</w:t>
-      </w:r>
-      <w:r>
-        <w:t xml:space="preserve"> </w:t>
-      </w:r>
-      <w:r>
-        <w:t xml:space="preserve">представляет собой </w:t>
-      </w:r>
-      <w:r>
-        <w:t>оконное приложение</w:t>
-      </w:r>
-      <w:r>
-        <w:t>.</w:t>
-      </w:r>
-      <w:proofErr w:type="gramEnd"/>
-      <w:r>
-        <w:t xml:space="preserve"> В графическом интерфейсе происходит авторизация пользователя – </w:t>
-      </w:r>
-      <w:proofErr w:type="spellStart"/>
-      <w:r>
-        <w:t>юзера</w:t>
-      </w:r>
-      <w:proofErr w:type="spellEnd"/>
-      <w:r>
-        <w:t xml:space="preserve"> или администратора. На главном окне отображается список </w:t>
+      <w:r>
+        <w:t xml:space="preserve">Таблица результатов пройденных </w:t>
       </w:r>
       <w:proofErr w:type="spellStart"/>
       <w:proofErr w:type="gramStart"/>
       <w:r>
-        <w:t>тест-комплектов</w:t>
+        <w:t>тест-кейсов</w:t>
       </w:r>
       <w:proofErr w:type="spellEnd"/>
       <w:proofErr w:type="gramEnd"/>
       <w:r>
-        <w:t xml:space="preserve"> и </w:t>
+        <w:t xml:space="preserve"> за период времени</w:t>
+      </w:r>
+      <w:r>
+        <w:t>;</w:t>
+      </w:r>
+    </w:p>
+    <w:p>
+      <w:pPr>
+        <w:pStyle w:val="ListParagraph"/>
+        <w:numPr>
+          <w:ilvl w:val="0"/>
+          <w:numId w:val="4"/>
+        </w:numPr>
+        <w:jc w:val="both"/>
+      </w:pPr>
+      <w:r>
+        <w:t xml:space="preserve">Таблица результатов пройденных </w:t>
       </w:r>
       <w:proofErr w:type="spellStart"/>
       <w:r>
+        <w:t>тестировщиком</w:t>
+      </w:r>
+      <w:proofErr w:type="spellEnd"/>
+      <w:r>
+        <w:t xml:space="preserve"> </w:t>
+      </w:r>
+      <w:proofErr w:type="spellStart"/>
+      <w:proofErr w:type="gramStart"/>
+      <w:r>
         <w:t>тест-кейсов</w:t>
       </w:r>
       <w:proofErr w:type="spellEnd"/>
-      <w:r>
-        <w:t xml:space="preserve"> (тестовых случаев), которые в них входят. </w:t>
-      </w:r>
-    </w:p>
-    <w:p>
-      <w:pPr>
+      <w:proofErr w:type="gramEnd"/>
+      <w:r>
+        <w:t>;</w:t>
+      </w:r>
+    </w:p>
+    <w:p>
+      <w:pPr>
+        <w:pStyle w:val="ListParagraph"/>
+        <w:numPr>
+          <w:ilvl w:val="0"/>
+          <w:numId w:val="4"/>
+        </w:numPr>
         <w:jc w:val="both"/>
       </w:pPr>
       <w:r>
-        <w:t xml:space="preserve">Пользователь выбирает любой тестовый случай, тогда открывается окно прохождения шагов тестирования. В этом окне пользователь отмечает пройденные шаги и, если ожидаемый </w:t>
-      </w:r>
-      <w:proofErr w:type="gramStart"/>
-      <w:r>
-        <w:t>результат</w:t>
-      </w:r>
-      <w:proofErr w:type="gramEnd"/>
-      <w:r>
-        <w:t xml:space="preserve"> достигнут, отмечает данный тест-кейс как пройденный –</w:t>
-      </w:r>
-      <w:r>
-        <w:t xml:space="preserve"> </w:t>
+        <w:t xml:space="preserve">Таблица статистики о качестве тестирования (соотношение </w:t>
       </w:r>
       <w:r>
         <w:rPr>
@@ -544,10 +509,7 @@
         <w:t>Passed</w:t>
       </w:r>
       <w:r>
-        <w:t xml:space="preserve">. </w:t>
-      </w:r>
-      <w:r>
-        <w:t xml:space="preserve">Если по ходу тестирования обнаружена ошибка, пользователь помечает тест-кейс как </w:t>
+        <w:t xml:space="preserve"> / </w:t>
       </w:r>
       <w:r>
         <w:rPr>
@@ -556,15 +518,17 @@
         <w:t>Blocked</w:t>
       </w:r>
       <w:r>
-        <w:t xml:space="preserve">. </w:t>
-      </w:r>
-    </w:p>
-    <w:p>
-      <w:pPr>
-        <w:pStyle w:val="Heading1"/>
-      </w:pPr>
-      <w:r>
-        <w:t>Архитектура АС</w:t>
+        <w:t xml:space="preserve"> </w:t>
+      </w:r>
+      <w:proofErr w:type="spellStart"/>
+      <w:proofErr w:type="gramStart"/>
+      <w:r>
+        <w:t>тест-кейсов</w:t>
+      </w:r>
+      <w:proofErr w:type="spellEnd"/>
+      <w:proofErr w:type="gramEnd"/>
+      <w:r>
+        <w:t xml:space="preserve">) за промежуток времени. </w:t>
       </w:r>
     </w:p>
     <w:p>
@@ -572,37 +536,46 @@
         <w:jc w:val="both"/>
       </w:pPr>
       <w:r>
-        <w:t xml:space="preserve">Интерфейс программы разрабатывается с помощью </w:t>
+        <w:t xml:space="preserve">Отчёт в виде таблицы результатов пройденных </w:t>
+      </w:r>
+      <w:proofErr w:type="spellStart"/>
+      <w:r>
+        <w:t>тестировщиком</w:t>
+      </w:r>
+      <w:proofErr w:type="spellEnd"/>
+      <w:r>
+        <w:t xml:space="preserve"> </w:t>
+      </w:r>
+      <w:proofErr w:type="spellStart"/>
+      <w:proofErr w:type="gramStart"/>
+      <w:r>
+        <w:t>тест-кейсов</w:t>
+      </w:r>
+      <w:proofErr w:type="spellEnd"/>
+      <w:proofErr w:type="gramEnd"/>
+      <w:r>
+        <w:t xml:space="preserve"> предоставляется в видео </w:t>
       </w:r>
       <w:r>
         <w:rPr>
           <w:lang w:val="en-US"/>
         </w:rPr>
-        <w:t>Windows</w:t>
+        <w:t>Excel</w:t>
       </w:r>
       <w:r>
         <w:t xml:space="preserve"> </w:t>
       </w:r>
       <w:r>
-        <w:rPr>
-          <w:lang w:val="en-US"/>
-        </w:rPr>
-        <w:t>Forms</w:t>
-      </w:r>
-      <w:r>
-        <w:t xml:space="preserve">, </w:t>
-      </w:r>
-      <w:r>
-        <w:t xml:space="preserve">используется язык программирования </w:t>
-      </w:r>
-      <w:r>
-        <w:rPr>
-          <w:lang w:val="en-US"/>
-        </w:rPr>
-        <w:t>C</w:t>
-      </w:r>
-      <w:r>
-        <w:t xml:space="preserve">#. </w:t>
+        <w:t xml:space="preserve">таблицы. </w:t>
+      </w:r>
+    </w:p>
+    <w:p>
+      <w:pPr>
+        <w:pStyle w:val="Heading1"/>
+        <w:spacing w:before="0"/>
+      </w:pPr>
+      <w:r>
+        <w:t>Реакция на исключительные случаи</w:t>
       </w:r>
     </w:p>
     <w:p>
@@ -610,7 +583,287 @@
         <w:jc w:val="both"/>
       </w:pPr>
       <w:r>
-        <w:t xml:space="preserve">Вся информация хранится в базе данных, из которой программа получает информацию о шагах тестирования, и в которую записывается результат прохождения тестирования. </w:t>
+        <w:t xml:space="preserve">Исключительные случаи возникают, когда пользователь допускает ошибку </w:t>
+      </w:r>
+      <w:r>
+        <w:t>во</w:t>
+      </w:r>
+      <w:r>
+        <w:t xml:space="preserve"> вводе данных. Планируется предусмотреть реакци</w:t>
+      </w:r>
+      <w:r>
+        <w:t>ю</w:t>
+      </w:r>
+      <w:r>
+        <w:t xml:space="preserve"> на исключительные ситуации: </w:t>
+      </w:r>
+    </w:p>
+    <w:p>
+      <w:pPr>
+        <w:pStyle w:val="ListParagraph"/>
+        <w:numPr>
+          <w:ilvl w:val="0"/>
+          <w:numId w:val="5"/>
+        </w:numPr>
+        <w:jc w:val="both"/>
+      </w:pPr>
+      <w:r>
+        <w:t xml:space="preserve">При достижении лимита на </w:t>
+      </w:r>
+      <w:r>
+        <w:t xml:space="preserve">длину </w:t>
+      </w:r>
+      <w:r>
+        <w:t xml:space="preserve">текста в тестовом шаге или любом другом текстовом поле появляется сообщение, информирующее об ограничении длины поля. </w:t>
+      </w:r>
+    </w:p>
+    <w:p>
+      <w:pPr>
+        <w:pStyle w:val="Heading1"/>
+        <w:spacing w:before="0" w:after="0"/>
+      </w:pPr>
+      <w:r>
+        <w:t>Этапы и сроки выполнения</w:t>
+      </w:r>
+    </w:p>
+    <w:p>
+      <w:pPr>
+        <w:jc w:val="both"/>
+      </w:pPr>
+      <w:r>
+        <w:t>Плановые с</w:t>
+      </w:r>
+      <w:r>
+        <w:t xml:space="preserve">роки приведены в таблице 1. </w:t>
+      </w:r>
+    </w:p>
+    <w:p>
+      <w:pPr>
+        <w:jc w:val="right"/>
+      </w:pPr>
+      <w:r>
+        <w:t>Таблица 1.</w:t>
+      </w:r>
+    </w:p>
+    <w:tbl>
+      <w:tblPr>
+        <w:tblStyle w:val="TableGrid"/>
+        <w:tblW w:w="0" w:type="auto"/>
+        <w:tblLook w:val="04A0"/>
+      </w:tblPr>
+      <w:tblGrid>
+        <w:gridCol w:w="3978"/>
+        <w:gridCol w:w="2520"/>
+        <w:gridCol w:w="3078"/>
+      </w:tblGrid>
+      <w:tr>
+        <w:tc>
+          <w:tcPr>
+            <w:tcW w:w="3978" w:type="dxa"/>
+          </w:tcPr>
+          <w:p>
+            <w:pPr>
+              <w:jc w:val="center"/>
+            </w:pPr>
+            <w:r>
+              <w:t>Этап</w:t>
+            </w:r>
+          </w:p>
+        </w:tc>
+        <w:tc>
+          <w:tcPr>
+            <w:tcW w:w="2520" w:type="dxa"/>
+          </w:tcPr>
+          <w:p>
+            <w:pPr>
+              <w:jc w:val="center"/>
+            </w:pPr>
+            <w:r>
+              <w:t>Срок выполнения</w:t>
+            </w:r>
+          </w:p>
+        </w:tc>
+        <w:tc>
+          <w:tcPr>
+            <w:tcW w:w="3078" w:type="dxa"/>
+          </w:tcPr>
+          <w:p>
+            <w:pPr>
+              <w:jc w:val="center"/>
+            </w:pPr>
+            <w:r>
+              <w:t>Форма отчётности</w:t>
+            </w:r>
+          </w:p>
+        </w:tc>
+      </w:tr>
+      <w:tr>
+        <w:tc>
+          <w:tcPr>
+            <w:tcW w:w="3978" w:type="dxa"/>
+          </w:tcPr>
+          <w:p>
+            <w:r>
+              <w:t>Проектирование хранилища</w:t>
+            </w:r>
+          </w:p>
+        </w:tc>
+        <w:tc>
+          <w:tcPr>
+            <w:tcW w:w="2520" w:type="dxa"/>
+          </w:tcPr>
+          <w:p>
+            <w:r>
+              <w:t>26 февраля 2023</w:t>
+            </w:r>
+          </w:p>
+        </w:tc>
+        <w:tc>
+          <w:tcPr>
+            <w:tcW w:w="3078" w:type="dxa"/>
+          </w:tcPr>
+          <w:p>
+            <w:r>
+              <w:t>Отчёт</w:t>
+            </w:r>
+          </w:p>
+        </w:tc>
+      </w:tr>
+      <w:tr>
+        <w:tc>
+          <w:tcPr>
+            <w:tcW w:w="3978" w:type="dxa"/>
+          </w:tcPr>
+          <w:p>
+            <w:r>
+              <w:t>Проектирование интерфейса</w:t>
+            </w:r>
+          </w:p>
+        </w:tc>
+        <w:tc>
+          <w:tcPr>
+            <w:tcW w:w="2520" w:type="dxa"/>
+          </w:tcPr>
+          <w:p>
+            <w:r>
+              <w:t>12 марта 2023</w:t>
+            </w:r>
+          </w:p>
+        </w:tc>
+        <w:tc>
+          <w:tcPr>
+            <w:tcW w:w="3078" w:type="dxa"/>
+          </w:tcPr>
+          <w:p>
+            <w:r>
+              <w:t>Отчёт</w:t>
+            </w:r>
+          </w:p>
+        </w:tc>
+      </w:tr>
+      <w:tr>
+        <w:tc>
+          <w:tcPr>
+            <w:tcW w:w="3978" w:type="dxa"/>
+          </w:tcPr>
+          <w:p>
+            <w:r>
+              <w:t>Разработка диаграммы классов</w:t>
+            </w:r>
+          </w:p>
+        </w:tc>
+        <w:tc>
+          <w:tcPr>
+            <w:tcW w:w="2520" w:type="dxa"/>
+          </w:tcPr>
+          <w:p>
+            <w:r>
+              <w:t>26 марта 2023</w:t>
+            </w:r>
+          </w:p>
+        </w:tc>
+        <w:tc>
+          <w:tcPr>
+            <w:tcW w:w="3078" w:type="dxa"/>
+          </w:tcPr>
+          <w:p>
+            <w:r>
+              <w:t>Отчёт</w:t>
+            </w:r>
+          </w:p>
+        </w:tc>
+      </w:tr>
+      <w:tr>
+        <w:tc>
+          <w:tcPr>
+            <w:tcW w:w="3978" w:type="dxa"/>
+          </w:tcPr>
+          <w:p>
+            <w:r>
+              <w:t>Программная реализация</w:t>
+            </w:r>
+          </w:p>
+        </w:tc>
+        <w:tc>
+          <w:tcPr>
+            <w:tcW w:w="2520" w:type="dxa"/>
+          </w:tcPr>
+          <w:p>
+            <w:r>
+              <w:t>5 апреля 2023</w:t>
+            </w:r>
+          </w:p>
+        </w:tc>
+        <w:tc>
+          <w:tcPr>
+            <w:tcW w:w="3078" w:type="dxa"/>
+          </w:tcPr>
+          <w:p>
+            <w:r>
+              <w:t>Отчёт и демонстрация заявленного функционала</w:t>
+            </w:r>
+          </w:p>
+        </w:tc>
+      </w:tr>
+      <w:tr>
+        <w:tc>
+          <w:tcPr>
+            <w:tcW w:w="3978" w:type="dxa"/>
+          </w:tcPr>
+          <w:p>
+            <w:r>
+              <w:t>Тестирование</w:t>
+            </w:r>
+          </w:p>
+        </w:tc>
+        <w:tc>
+          <w:tcPr>
+            <w:tcW w:w="2520" w:type="dxa"/>
+          </w:tcPr>
+          <w:p>
+            <w:r>
+              <w:t>13 апреля 2023</w:t>
+            </w:r>
+          </w:p>
+        </w:tc>
+        <w:tc>
+          <w:tcPr>
+            <w:tcW w:w="3078" w:type="dxa"/>
+          </w:tcPr>
+          <w:p>
+            <w:r>
+              <w:t>Отчёт</w:t>
+            </w:r>
+          </w:p>
+        </w:tc>
+      </w:tr>
+    </w:tbl>
+    <w:p>
+      <w:pPr>
+        <w:pStyle w:val="Heading1"/>
+      </w:pPr>
+      <w:r>
+        <w:t xml:space="preserve"> </w:t>
       </w:r>
     </w:p>
     <w:sectPr>
@@ -704,7 +957,7 @@
             <w:rPr>
               <w:noProof/>
             </w:rPr>
-            <w:t>2</w:t>
+            <w:t>3</w:t>
           </w:r>
         </w:fldSimple>
       </w:p>
@@ -810,6 +1063,208 @@
     </w:lvl>
   </w:abstractNum>
   <w:abstractNum w:abstractNumId="1">
+    <w:nsid w:val="35C742E9"/>
+    <w:multiLevelType w:val="hybridMultilevel"/>
+    <w:tmpl w:val="C78A8BA0"/>
+    <w:lvl w:ilvl="0" w:tplc="0409000F">
+      <w:start w:val="1"/>
+      <w:numFmt w:val="decimal"/>
+      <w:lvlText w:val="%1."/>
+      <w:lvlJc w:val="left"/>
+      <w:pPr>
+        <w:ind w:left="720" w:hanging="360"/>
+      </w:pPr>
+      <w:rPr>
+        <w:rFonts w:hint="default"/>
+      </w:rPr>
+    </w:lvl>
+    <w:lvl w:ilvl="1" w:tplc="04090019" w:tentative="1">
+      <w:start w:val="1"/>
+      <w:numFmt w:val="lowerLetter"/>
+      <w:lvlText w:val="%2."/>
+      <w:lvlJc w:val="left"/>
+      <w:pPr>
+        <w:ind w:left="1440" w:hanging="360"/>
+      </w:pPr>
+    </w:lvl>
+    <w:lvl w:ilvl="2" w:tplc="0409001B" w:tentative="1">
+      <w:start w:val="1"/>
+      <w:numFmt w:val="lowerRoman"/>
+      <w:lvlText w:val="%3."/>
+      <w:lvlJc w:val="right"/>
+      <w:pPr>
+        <w:ind w:left="2160" w:hanging="180"/>
+      </w:pPr>
+    </w:lvl>
+    <w:lvl w:ilvl="3" w:tplc="0409000F" w:tentative="1">
+      <w:start w:val="1"/>
+      <w:numFmt w:val="decimal"/>
+      <w:lvlText w:val="%4."/>
+      <w:lvlJc w:val="left"/>
+      <w:pPr>
+        <w:ind w:left="2880" w:hanging="360"/>
+      </w:pPr>
+    </w:lvl>
+    <w:lvl w:ilvl="4" w:tplc="04090019" w:tentative="1">
+      <w:start w:val="1"/>
+      <w:numFmt w:val="lowerLetter"/>
+      <w:lvlText w:val="%5."/>
+      <w:lvlJc w:val="left"/>
+      <w:pPr>
+        <w:ind w:left="3600" w:hanging="360"/>
+      </w:pPr>
+    </w:lvl>
+    <w:lvl w:ilvl="5" w:tplc="0409001B" w:tentative="1">
+      <w:start w:val="1"/>
+      <w:numFmt w:val="lowerRoman"/>
+      <w:lvlText w:val="%6."/>
+      <w:lvlJc w:val="right"/>
+      <w:pPr>
+        <w:ind w:left="4320" w:hanging="180"/>
+      </w:pPr>
+    </w:lvl>
+    <w:lvl w:ilvl="6" w:tplc="0409000F" w:tentative="1">
+      <w:start w:val="1"/>
+      <w:numFmt w:val="decimal"/>
+      <w:lvlText w:val="%7."/>
+      <w:lvlJc w:val="left"/>
+      <w:pPr>
+        <w:ind w:left="5040" w:hanging="360"/>
+      </w:pPr>
+    </w:lvl>
+    <w:lvl w:ilvl="7" w:tplc="04090019" w:tentative="1">
+      <w:start w:val="1"/>
+      <w:numFmt w:val="lowerLetter"/>
+      <w:lvlText w:val="%8."/>
+      <w:lvlJc w:val="left"/>
+      <w:pPr>
+        <w:ind w:left="5760" w:hanging="360"/>
+      </w:pPr>
+    </w:lvl>
+    <w:lvl w:ilvl="8" w:tplc="0409001B" w:tentative="1">
+      <w:start w:val="1"/>
+      <w:numFmt w:val="lowerRoman"/>
+      <w:lvlText w:val="%9."/>
+      <w:lvlJc w:val="right"/>
+      <w:pPr>
+        <w:ind w:left="6480" w:hanging="180"/>
+      </w:pPr>
+    </w:lvl>
+  </w:abstractNum>
+  <w:abstractNum w:abstractNumId="2">
+    <w:nsid w:val="3DFD5F0F"/>
+    <w:multiLevelType w:val="hybridMultilevel"/>
+    <w:tmpl w:val="328ECF0E"/>
+    <w:lvl w:ilvl="0" w:tplc="04090001">
+      <w:start w:val="1"/>
+      <w:numFmt w:val="bullet"/>
+      <w:lvlText w:val=""/>
+      <w:lvlJc w:val="left"/>
+      <w:pPr>
+        <w:ind w:left="792" w:hanging="360"/>
+      </w:pPr>
+      <w:rPr>
+        <w:rFonts w:ascii="Symbol" w:hAnsi="Symbol" w:hint="default"/>
+      </w:rPr>
+    </w:lvl>
+    <w:lvl w:ilvl="1" w:tplc="04090003" w:tentative="1">
+      <w:start w:val="1"/>
+      <w:numFmt w:val="bullet"/>
+      <w:lvlText w:val="o"/>
+      <w:lvlJc w:val="left"/>
+      <w:pPr>
+        <w:ind w:left="1512" w:hanging="360"/>
+      </w:pPr>
+      <w:rPr>
+        <w:rFonts w:ascii="Courier New" w:hAnsi="Courier New" w:cs="Courier New" w:hint="default"/>
+      </w:rPr>
+    </w:lvl>
+    <w:lvl w:ilvl="2" w:tplc="04090005" w:tentative="1">
+      <w:start w:val="1"/>
+      <w:numFmt w:val="bullet"/>
+      <w:lvlText w:val=""/>
+      <w:lvlJc w:val="left"/>
+      <w:pPr>
+        <w:ind w:left="2232" w:hanging="360"/>
+      </w:pPr>
+      <w:rPr>
+        <w:rFonts w:ascii="Wingdings" w:hAnsi="Wingdings" w:hint="default"/>
+      </w:rPr>
+    </w:lvl>
+    <w:lvl w:ilvl="3" w:tplc="04090001" w:tentative="1">
+      <w:start w:val="1"/>
+      <w:numFmt w:val="bullet"/>
+      <w:lvlText w:val=""/>
+      <w:lvlJc w:val="left"/>
+      <w:pPr>
+        <w:ind w:left="2952" w:hanging="360"/>
+      </w:pPr>
+      <w:rPr>
+        <w:rFonts w:ascii="Symbol" w:hAnsi="Symbol" w:hint="default"/>
+      </w:rPr>
+    </w:lvl>
+    <w:lvl w:ilvl="4" w:tplc="04090003" w:tentative="1">
+      <w:start w:val="1"/>
+      <w:numFmt w:val="bullet"/>
+      <w:lvlText w:val="o"/>
+      <w:lvlJc w:val="left"/>
+      <w:pPr>
+        <w:ind w:left="3672" w:hanging="360"/>
+      </w:pPr>
+      <w:rPr>
+        <w:rFonts w:ascii="Courier New" w:hAnsi="Courier New" w:cs="Courier New" w:hint="default"/>
+      </w:rPr>
+    </w:lvl>
+    <w:lvl w:ilvl="5" w:tplc="04090005" w:tentative="1">
+      <w:start w:val="1"/>
+      <w:numFmt w:val="bullet"/>
+      <w:lvlText w:val=""/>
+      <w:lvlJc w:val="left"/>
+      <w:pPr>
+        <w:ind w:left="4392" w:hanging="360"/>
+      </w:pPr>
+      <w:rPr>
+        <w:rFonts w:ascii="Wingdings" w:hAnsi="Wingdings" w:hint="default"/>
+      </w:rPr>
+    </w:lvl>
+    <w:lvl w:ilvl="6" w:tplc="04090001" w:tentative="1">
+      <w:start w:val="1"/>
+      <w:numFmt w:val="bullet"/>
+      <w:lvlText w:val=""/>
+      <w:lvlJc w:val="left"/>
+      <w:pPr>
+        <w:ind w:left="5112" w:hanging="360"/>
+      </w:pPr>
+      <w:rPr>
+        <w:rFonts w:ascii="Symbol" w:hAnsi="Symbol" w:hint="default"/>
+      </w:rPr>
+    </w:lvl>
+    <w:lvl w:ilvl="7" w:tplc="04090003" w:tentative="1">
+      <w:start w:val="1"/>
+      <w:numFmt w:val="bullet"/>
+      <w:lvlText w:val="o"/>
+      <w:lvlJc w:val="left"/>
+      <w:pPr>
+        <w:ind w:left="5832" w:hanging="360"/>
+      </w:pPr>
+      <w:rPr>
+        <w:rFonts w:ascii="Courier New" w:hAnsi="Courier New" w:cs="Courier New" w:hint="default"/>
+      </w:rPr>
+    </w:lvl>
+    <w:lvl w:ilvl="8" w:tplc="04090005" w:tentative="1">
+      <w:start w:val="1"/>
+      <w:numFmt w:val="bullet"/>
+      <w:lvlText w:val=""/>
+      <w:lvlJc w:val="left"/>
+      <w:pPr>
+        <w:ind w:left="6552" w:hanging="360"/>
+      </w:pPr>
+      <w:rPr>
+        <w:rFonts w:ascii="Wingdings" w:hAnsi="Wingdings" w:hint="default"/>
+      </w:rPr>
+    </w:lvl>
+  </w:abstractNum>
+  <w:abstractNum w:abstractNumId="3">
     <w:nsid w:val="4332138F"/>
     <w:multiLevelType w:val="hybridMultilevel"/>
     <w:tmpl w:val="E73C9CA2"/>
@@ -922,11 +1377,133 @@
       </w:rPr>
     </w:lvl>
   </w:abstractNum>
+  <w:abstractNum w:abstractNumId="4">
+    <w:nsid w:val="6EC973EF"/>
+    <w:multiLevelType w:val="hybridMultilevel"/>
+    <w:tmpl w:val="DEA4F9EE"/>
+    <w:lvl w:ilvl="0" w:tplc="04090001">
+      <w:start w:val="1"/>
+      <w:numFmt w:val="bullet"/>
+      <w:lvlText w:val=""/>
+      <w:lvlJc w:val="left"/>
+      <w:pPr>
+        <w:ind w:left="720" w:hanging="360"/>
+      </w:pPr>
+      <w:rPr>
+        <w:rFonts w:ascii="Symbol" w:hAnsi="Symbol" w:hint="default"/>
+      </w:rPr>
+    </w:lvl>
+    <w:lvl w:ilvl="1" w:tplc="04090003" w:tentative="1">
+      <w:start w:val="1"/>
+      <w:numFmt w:val="bullet"/>
+      <w:lvlText w:val="o"/>
+      <w:lvlJc w:val="left"/>
+      <w:pPr>
+        <w:ind w:left="1440" w:hanging="360"/>
+      </w:pPr>
+      <w:rPr>
+        <w:rFonts w:ascii="Courier New" w:hAnsi="Courier New" w:cs="Courier New" w:hint="default"/>
+      </w:rPr>
+    </w:lvl>
+    <w:lvl w:ilvl="2" w:tplc="04090005" w:tentative="1">
+      <w:start w:val="1"/>
+      <w:numFmt w:val="bullet"/>
+      <w:lvlText w:val=""/>
+      <w:lvlJc w:val="left"/>
+      <w:pPr>
+        <w:ind w:left="2160" w:hanging="360"/>
+      </w:pPr>
+      <w:rPr>
+        <w:rFonts w:ascii="Wingdings" w:hAnsi="Wingdings" w:hint="default"/>
+      </w:rPr>
+    </w:lvl>
+    <w:lvl w:ilvl="3" w:tplc="04090001" w:tentative="1">
+      <w:start w:val="1"/>
+      <w:numFmt w:val="bullet"/>
+      <w:lvlText w:val=""/>
+      <w:lvlJc w:val="left"/>
+      <w:pPr>
+        <w:ind w:left="2880" w:hanging="360"/>
+      </w:pPr>
+      <w:rPr>
+        <w:rFonts w:ascii="Symbol" w:hAnsi="Symbol" w:hint="default"/>
+      </w:rPr>
+    </w:lvl>
+    <w:lvl w:ilvl="4" w:tplc="04090003" w:tentative="1">
+      <w:start w:val="1"/>
+      <w:numFmt w:val="bullet"/>
+      <w:lvlText w:val="o"/>
+      <w:lvlJc w:val="left"/>
+      <w:pPr>
+        <w:ind w:left="3600" w:hanging="360"/>
+      </w:pPr>
+      <w:rPr>
+        <w:rFonts w:ascii="Courier New" w:hAnsi="Courier New" w:cs="Courier New" w:hint="default"/>
+      </w:rPr>
+    </w:lvl>
+    <w:lvl w:ilvl="5" w:tplc="04090005" w:tentative="1">
+      <w:start w:val="1"/>
+      <w:numFmt w:val="bullet"/>
+      <w:lvlText w:val=""/>
+      <w:lvlJc w:val="left"/>
+      <w:pPr>
+        <w:ind w:left="4320" w:hanging="360"/>
+      </w:pPr>
+      <w:rPr>
+        <w:rFonts w:ascii="Wingdings" w:hAnsi="Wingdings" w:hint="default"/>
+      </w:rPr>
+    </w:lvl>
+    <w:lvl w:ilvl="6" w:tplc="04090001" w:tentative="1">
+      <w:start w:val="1"/>
+      <w:numFmt w:val="bullet"/>
+      <w:lvlText w:val=""/>
+      <w:lvlJc w:val="left"/>
+      <w:pPr>
+        <w:ind w:left="5040" w:hanging="360"/>
+      </w:pPr>
+      <w:rPr>
+        <w:rFonts w:ascii="Symbol" w:hAnsi="Symbol" w:hint="default"/>
+      </w:rPr>
+    </w:lvl>
+    <w:lvl w:ilvl="7" w:tplc="04090003" w:tentative="1">
+      <w:start w:val="1"/>
+      <w:numFmt w:val="bullet"/>
+      <w:lvlText w:val="o"/>
+      <w:lvlJc w:val="left"/>
+      <w:pPr>
+        <w:ind w:left="5760" w:hanging="360"/>
+      </w:pPr>
+      <w:rPr>
+        <w:rFonts w:ascii="Courier New" w:hAnsi="Courier New" w:cs="Courier New" w:hint="default"/>
+      </w:rPr>
+    </w:lvl>
+    <w:lvl w:ilvl="8" w:tplc="04090005" w:tentative="1">
+      <w:start w:val="1"/>
+      <w:numFmt w:val="bullet"/>
+      <w:lvlText w:val=""/>
+      <w:lvlJc w:val="left"/>
+      <w:pPr>
+        <w:ind w:left="6480" w:hanging="360"/>
+      </w:pPr>
+      <w:rPr>
+        <w:rFonts w:ascii="Wingdings" w:hAnsi="Wingdings" w:hint="default"/>
+      </w:rPr>
+    </w:lvl>
+  </w:abstractNum>
   <w:num w:numId="1">
     <w:abstractNumId w:val="0"/>
   </w:num>
   <w:num w:numId="2">
+    <w:abstractNumId w:val="3"/>
+  </w:num>
+  <w:num w:numId="3">
+    <w:abstractNumId w:val="4"/>
+  </w:num>
+  <w:num w:numId="4">
     <w:abstractNumId w:val="1"/>
+  </w:num>
+  <w:num w:numId="5">
+    <w:abstractNumId w:val="2"/>
   </w:num>
 </w:numbering>
 </file>
@@ -1319,6 +1896,32 @@
       <w:lang w:val="ru-RU"/>
     </w:rPr>
   </w:style>
+  <w:style w:type="table" w:styleId="TableGrid">
+    <w:name w:val="Table Grid"/>
+    <w:basedOn w:val="TableNormal"/>
+    <w:uiPriority w:val="59"/>
+    <w:rsid w:val="00904E69"/>
+    <w:pPr>
+      <w:spacing w:after="0" w:line="240" w:lineRule="auto"/>
+    </w:pPr>
+    <w:tblPr>
+      <w:tblInd w:w="0" w:type="dxa"/>
+      <w:tblBorders>
+        <w:top w:val="single" w:sz="4" w:space="0" w:color="auto"/>
+        <w:left w:val="single" w:sz="4" w:space="0" w:color="auto"/>
+        <w:bottom w:val="single" w:sz="4" w:space="0" w:color="auto"/>
+        <w:right w:val="single" w:sz="4" w:space="0" w:color="auto"/>
+        <w:insideH w:val="single" w:sz="4" w:space="0" w:color="auto"/>
+        <w:insideV w:val="single" w:sz="4" w:space="0" w:color="auto"/>
+      </w:tblBorders>
+      <w:tblCellMar>
+        <w:top w:w="0" w:type="dxa"/>
+        <w:left w:w="108" w:type="dxa"/>
+        <w:bottom w:w="0" w:type="dxa"/>
+        <w:right w:w="108" w:type="dxa"/>
+      </w:tblCellMar>
+    </w:tblPr>
+  </w:style>
 </w:styles>
 </file>
 
@@ -1610,7 +2213,7 @@
 </file>
 
 <file path=customXml/itemProps1.xml><?xml version="1.0" encoding="utf-8"?>
-<ds:datastoreItem xmlns:ds="http://schemas.openxmlformats.org/officeDocument/2006/customXml" ds:itemID="{AAFF0C04-909C-4971-A00D-6AA3C0E027D7}">
+<ds:datastoreItem xmlns:ds="http://schemas.openxmlformats.org/officeDocument/2006/customXml" ds:itemID="{0EE1F9CD-70CB-41CE-A961-E8CA597FE569}">
   <ds:schemaRefs>
     <ds:schemaRef ds:uri="http://schemas.openxmlformats.org/officeDocument/2006/bibliography"/>
   </ds:schemaRefs>

</xml_diff>